<commit_message>
Update SRS And SPMP
</commit_message>
<xml_diff>
--- a/SPMP/TEAMDUTY - Webapplication - SPMP v 1.0.docx
+++ b/SPMP/TEAMDUTY - Webapplication - SPMP v 1.0.docx
@@ -2469,8 +2469,6 @@
       <w:r>
         <w:br w:type="page"/>
       </w:r>
-      <w:bookmarkStart w:id="0" w:name="_GoBack"/>
-      <w:bookmarkEnd w:id="0"/>
     </w:p>
     <w:p>
       <w:pPr>
@@ -4401,19 +4399,19 @@
       <w:pPr>
         <w:pStyle w:val="Heading1"/>
       </w:pPr>
-      <w:bookmarkStart w:id="1" w:name="_Toc387160557"/>
-      <w:bookmarkStart w:id="2" w:name="_Toc393742391"/>
-      <w:bookmarkStart w:id="3" w:name="_Toc383555538"/>
+      <w:bookmarkStart w:id="0" w:name="_Toc387160557"/>
+      <w:bookmarkStart w:id="1" w:name="_Toc393742391"/>
+      <w:bookmarkStart w:id="2" w:name="_Toc383555538"/>
       <w:r>
         <w:lastRenderedPageBreak/>
         <w:t>Chapter One | Introduction</w:t>
       </w:r>
+      <w:bookmarkEnd w:id="0"/>
       <w:bookmarkEnd w:id="1"/>
+      <w:r>
+        <w:t xml:space="preserve"> </w:t>
+      </w:r>
       <w:bookmarkEnd w:id="2"/>
-      <w:r>
-        <w:t xml:space="preserve"> </w:t>
-      </w:r>
-      <w:bookmarkEnd w:id="3"/>
     </w:p>
     <w:p/>
     <w:p>
@@ -4424,13 +4422,13 @@
           <w:numId w:val="1"/>
         </w:numPr>
       </w:pPr>
-      <w:bookmarkStart w:id="4" w:name="_Toc387160558"/>
-      <w:bookmarkStart w:id="5" w:name="_Toc393742392"/>
+      <w:bookmarkStart w:id="3" w:name="_Toc387160558"/>
+      <w:bookmarkStart w:id="4" w:name="_Toc393742392"/>
       <w:r>
         <w:t>Identification</w:t>
       </w:r>
+      <w:bookmarkEnd w:id="3"/>
       <w:bookmarkEnd w:id="4"/>
-      <w:bookmarkEnd w:id="5"/>
     </w:p>
     <w:p>
       <w:pPr>
@@ -4596,13 +4594,13 @@
       <w:pPr>
         <w:pStyle w:val="Heading2"/>
       </w:pPr>
-      <w:bookmarkStart w:id="6" w:name="_Toc387160559"/>
-      <w:bookmarkStart w:id="7" w:name="_Toc393742393"/>
+      <w:bookmarkStart w:id="5" w:name="_Toc387160559"/>
+      <w:bookmarkStart w:id="6" w:name="_Toc393742393"/>
       <w:r>
         <w:t>1.2 Project Scope</w:t>
       </w:r>
+      <w:bookmarkEnd w:id="5"/>
       <w:bookmarkEnd w:id="6"/>
-      <w:bookmarkEnd w:id="7"/>
     </w:p>
     <w:p>
       <w:pPr>
@@ -4723,13 +4721,13 @@
       <w:pPr>
         <w:pStyle w:val="Heading2"/>
       </w:pPr>
-      <w:bookmarkStart w:id="8" w:name="_Toc387160560"/>
-      <w:bookmarkStart w:id="9" w:name="_Toc393742394"/>
+      <w:bookmarkStart w:id="7" w:name="_Toc387160560"/>
+      <w:bookmarkStart w:id="8" w:name="_Toc393742394"/>
       <w:r>
         <w:t>1.3 Document Overview</w:t>
       </w:r>
+      <w:bookmarkEnd w:id="7"/>
       <w:bookmarkEnd w:id="8"/>
-      <w:bookmarkEnd w:id="9"/>
     </w:p>
     <w:p>
       <w:pPr>
@@ -4782,13 +4780,13 @@
       <w:pPr>
         <w:pStyle w:val="Heading2"/>
       </w:pPr>
-      <w:bookmarkStart w:id="10" w:name="_Toc387160561"/>
-      <w:bookmarkStart w:id="11" w:name="_Toc393742395"/>
+      <w:bookmarkStart w:id="9" w:name="_Toc387160561"/>
+      <w:bookmarkStart w:id="10" w:name="_Toc393742395"/>
       <w:r>
         <w:t>1.4 Objective</w:t>
       </w:r>
+      <w:bookmarkEnd w:id="9"/>
       <w:bookmarkEnd w:id="10"/>
-      <w:bookmarkEnd w:id="11"/>
       <w:r>
         <w:t xml:space="preserve"> </w:t>
       </w:r>
@@ -4848,27 +4846,27 @@
       <w:pPr>
         <w:pStyle w:val="Heading1"/>
       </w:pPr>
-      <w:bookmarkStart w:id="12" w:name="_Toc387160562"/>
-      <w:bookmarkStart w:id="13" w:name="_Toc393742396"/>
+      <w:bookmarkStart w:id="11" w:name="_Toc387160562"/>
+      <w:bookmarkStart w:id="12" w:name="_Toc393742396"/>
       <w:r>
         <w:lastRenderedPageBreak/>
         <w:t>Chapter Two | Definition and Acronyms</w:t>
       </w:r>
+      <w:bookmarkEnd w:id="11"/>
       <w:bookmarkEnd w:id="12"/>
-      <w:bookmarkEnd w:id="13"/>
     </w:p>
     <w:p/>
     <w:p>
       <w:pPr>
         <w:pStyle w:val="Heading2"/>
       </w:pPr>
-      <w:bookmarkStart w:id="14" w:name="_Toc387160563"/>
-      <w:bookmarkStart w:id="15" w:name="_Toc393742397"/>
+      <w:bookmarkStart w:id="13" w:name="_Toc387160563"/>
+      <w:bookmarkStart w:id="14" w:name="_Toc393742397"/>
       <w:r>
         <w:t>2.1 Key Definition</w:t>
       </w:r>
+      <w:bookmarkEnd w:id="13"/>
       <w:bookmarkEnd w:id="14"/>
-      <w:bookmarkEnd w:id="15"/>
     </w:p>
     <w:p/>
     <w:tbl>
@@ -6829,13 +6827,13 @@
       <w:pPr>
         <w:pStyle w:val="Heading2"/>
       </w:pPr>
-      <w:bookmarkStart w:id="16" w:name="_Toc387160564"/>
-      <w:bookmarkStart w:id="17" w:name="_Toc393742398"/>
+      <w:bookmarkStart w:id="15" w:name="_Toc387160564"/>
+      <w:bookmarkStart w:id="16" w:name="_Toc393742398"/>
       <w:r>
         <w:t>2.2 Key Acronyms</w:t>
       </w:r>
+      <w:bookmarkEnd w:id="15"/>
       <w:bookmarkEnd w:id="16"/>
-      <w:bookmarkEnd w:id="17"/>
     </w:p>
     <w:p/>
     <w:p>
@@ -7120,27 +7118,27 @@
       <w:pPr>
         <w:pStyle w:val="Heading1"/>
       </w:pPr>
-      <w:bookmarkStart w:id="18" w:name="_Toc387160565"/>
-      <w:bookmarkStart w:id="19" w:name="_Toc393742399"/>
+      <w:bookmarkStart w:id="17" w:name="_Toc387160565"/>
+      <w:bookmarkStart w:id="18" w:name="_Toc393742399"/>
       <w:r>
         <w:lastRenderedPageBreak/>
         <w:t>Chapter Three | Management Procedures</w:t>
       </w:r>
+      <w:bookmarkEnd w:id="17"/>
       <w:bookmarkEnd w:id="18"/>
-      <w:bookmarkEnd w:id="19"/>
     </w:p>
     <w:p/>
     <w:p>
       <w:pPr>
         <w:pStyle w:val="Heading2"/>
       </w:pPr>
-      <w:bookmarkStart w:id="20" w:name="_Toc387160566"/>
-      <w:bookmarkStart w:id="21" w:name="_Toc393742400"/>
+      <w:bookmarkStart w:id="19" w:name="_Toc387160566"/>
+      <w:bookmarkStart w:id="20" w:name="_Toc393742400"/>
       <w:r>
         <w:t>3.1 Project Team Structure</w:t>
       </w:r>
+      <w:bookmarkEnd w:id="19"/>
       <w:bookmarkEnd w:id="20"/>
-      <w:bookmarkEnd w:id="21"/>
     </w:p>
     <w:p/>
     <w:tbl>
@@ -7606,13 +7604,13 @@
       <w:pPr>
         <w:pStyle w:val="Heading2"/>
       </w:pPr>
-      <w:bookmarkStart w:id="22" w:name="_Toc387160567"/>
-      <w:bookmarkStart w:id="23" w:name="_Toc393742401"/>
+      <w:bookmarkStart w:id="21" w:name="_Toc387160567"/>
+      <w:bookmarkStart w:id="22" w:name="_Toc393742401"/>
       <w:r>
         <w:t>3.2 Monitoring and Controlling Mechanisms</w:t>
       </w:r>
+      <w:bookmarkEnd w:id="21"/>
       <w:bookmarkEnd w:id="22"/>
-      <w:bookmarkEnd w:id="23"/>
     </w:p>
     <w:p/>
     <w:p/>
@@ -8485,14 +8483,14 @@
       <w:pPr>
         <w:pStyle w:val="Heading1"/>
       </w:pPr>
-      <w:bookmarkStart w:id="24" w:name="_Toc387160568"/>
-      <w:bookmarkStart w:id="25" w:name="_Toc393742402"/>
+      <w:bookmarkStart w:id="23" w:name="_Toc387160568"/>
+      <w:bookmarkStart w:id="24" w:name="_Toc393742402"/>
       <w:r>
         <w:lastRenderedPageBreak/>
         <w:t>Chapter Four | Estimated Duration of Tasks</w:t>
       </w:r>
+      <w:bookmarkEnd w:id="23"/>
       <w:bookmarkEnd w:id="24"/>
-      <w:bookmarkEnd w:id="25"/>
     </w:p>
     <w:p>
       <w:pPr>
@@ -9816,6 +9814,17 @@
               </w:rPr>
               <w:t>Test Plan</w:t>
             </w:r>
+            <w:r>
+              <w:rPr>
+                <w:rFonts w:ascii="Times New Roman" w:eastAsia="Calibri" w:hAnsi="Times New Roman" w:cs="Times New Roman"/>
+                <w:b/>
+                <w:bCs/>
+                <w:szCs w:val="24"/>
+              </w:rPr>
+              <w:t>&amp;Result</w:t>
+            </w:r>
+            <w:bookmarkStart w:id="25" w:name="_GoBack"/>
+            <w:bookmarkEnd w:id="25"/>
           </w:p>
         </w:tc>
         <w:tc>
@@ -20473,7 +20482,7 @@
 </file>
 
 <file path=customXml/itemProps1.xml><?xml version="1.0" encoding="utf-8"?>
-<ds:datastoreItem xmlns:ds="http://schemas.openxmlformats.org/officeDocument/2006/customXml" ds:itemID="{22A25835-EE02-41E6-BF0F-A98ECDC0F19E}">
+<ds:datastoreItem xmlns:ds="http://schemas.openxmlformats.org/officeDocument/2006/customXml" ds:itemID="{724F9EC5-C3DD-4143-A9C9-0DC240D66708}">
   <ds:schemaRefs>
     <ds:schemaRef ds:uri="http://schemas.openxmlformats.org/officeDocument/2006/bibliography"/>
   </ds:schemaRefs>

</xml_diff>